<commit_message>
Making mobile css first
</commit_message>
<xml_diff>
--- a/notes/Typography.docx
+++ b/notes/Typography.docx
@@ -365,6 +365,12 @@
         <w:rPr>
           <w:color w:val="00B0F0"/>
         </w:rPr>
+        <w:t xml:space="preserve"> </w:t>
+      </w:r>
+      <w:r>
+        <w:rPr>
+          <w:color w:val="00B0F0"/>
+        </w:rPr>
         <w:t>0% is black.</w:t>
       </w:r>
       <w:r>
@@ -383,6 +389,9 @@
         </w:numPr>
       </w:pPr>
       <w:r>
+        <w:rPr>
+          <w:noProof/>
+        </w:rPr>
         <w:drawing>
           <wp:anchor distT="0" distB="0" distL="114300" distR="114300" simplePos="0" relativeHeight="251659264" behindDoc="1" locked="0" layoutInCell="1" allowOverlap="1" wp14:anchorId="351E4381" wp14:editId="06AFAFCC">
             <wp:simplePos x="0" y="0"/>
@@ -670,14 +679,250 @@
     </w:p>
     <w:p>
       <w:pPr>
-        <w:pStyle w:val="Lijstalinea"/>
-      </w:pPr>
-    </w:p>
-    <w:p>
-      <w:pPr>
-        <w:pStyle w:val="Lijstalinea"/>
-      </w:pPr>
-    </w:p>
+        <w:pStyle w:val="Kop1"/>
+        <w:jc w:val="center"/>
+        <w:rPr>
+          <w:b/>
+          <w:bCs/>
+        </w:rPr>
+      </w:pPr>
+      <w:r>
+        <w:rPr>
+          <w:b/>
+          <w:bCs/>
+        </w:rPr>
+        <w:lastRenderedPageBreak/>
+        <w:t>COLOUR THEORY</w:t>
+      </w:r>
+    </w:p>
+    <w:p>
+      <w:pPr>
+        <w:pStyle w:val="Lijstalinea"/>
+        <w:numPr>
+          <w:ilvl w:val="0"/>
+          <w:numId w:val="10"/>
+        </w:numPr>
+      </w:pPr>
+      <w:r>
+        <w:t xml:space="preserve">Hue can be interpreted as origin of a colour. Such as primary and secondary colours. </w:t>
+      </w:r>
+    </w:p>
+    <w:p>
+      <w:pPr>
+        <w:pStyle w:val="Lijstalinea"/>
+        <w:numPr>
+          <w:ilvl w:val="0"/>
+          <w:numId w:val="10"/>
+        </w:numPr>
+      </w:pPr>
+      <w:r>
+        <w:t>Shade is how much black is added to a hue.</w:t>
+      </w:r>
+    </w:p>
+    <w:p>
+      <w:pPr>
+        <w:pStyle w:val="Lijstalinea"/>
+        <w:numPr>
+          <w:ilvl w:val="0"/>
+          <w:numId w:val="10"/>
+        </w:numPr>
+      </w:pPr>
+      <w:r>
+        <w:t>Tint of how much white is added to a hue.</w:t>
+      </w:r>
+    </w:p>
+    <w:p>
+      <w:pPr>
+        <w:pStyle w:val="Lijstalinea"/>
+        <w:numPr>
+          <w:ilvl w:val="0"/>
+          <w:numId w:val="10"/>
+        </w:numPr>
+      </w:pPr>
+      <w:r>
+        <w:t>Tone is a mix of both. Being a mix of a neutral grey to a hue.</w:t>
+      </w:r>
+    </w:p>
+    <w:p>
+      <w:pPr>
+        <w:pStyle w:val="Lijstalinea"/>
+      </w:pPr>
+    </w:p>
+    <w:p>
+      <w:pPr>
+        <w:pStyle w:val="Lijstalinea"/>
+        <w:numPr>
+          <w:ilvl w:val="0"/>
+          <w:numId w:val="7"/>
+        </w:numPr>
+      </w:pPr>
+      <w:r>
+        <w:t xml:space="preserve">Warm colours: </w:t>
+      </w:r>
+    </w:p>
+    <w:p>
+      <w:pPr>
+        <w:pStyle w:val="Lijstalinea"/>
+        <w:numPr>
+          <w:ilvl w:val="1"/>
+          <w:numId w:val="7"/>
+        </w:numPr>
+      </w:pPr>
+      <w:r>
+        <w:t>Red.</w:t>
+      </w:r>
+    </w:p>
+    <w:p>
+      <w:pPr>
+        <w:pStyle w:val="Lijstalinea"/>
+        <w:numPr>
+          <w:ilvl w:val="1"/>
+          <w:numId w:val="7"/>
+        </w:numPr>
+      </w:pPr>
+      <w:r>
+        <w:t>Yellow.</w:t>
+      </w:r>
+    </w:p>
+    <w:p>
+      <w:pPr>
+        <w:pStyle w:val="Lijstalinea"/>
+        <w:numPr>
+          <w:ilvl w:val="0"/>
+          <w:numId w:val="11"/>
+        </w:numPr>
+      </w:pPr>
+      <w:r>
+        <w:t>Cold colours:</w:t>
+      </w:r>
+    </w:p>
+    <w:p>
+      <w:pPr>
+        <w:pStyle w:val="Lijstalinea"/>
+        <w:numPr>
+          <w:ilvl w:val="1"/>
+          <w:numId w:val="8"/>
+        </w:numPr>
+      </w:pPr>
+      <w:r>
+        <w:t>Blue.</w:t>
+      </w:r>
+    </w:p>
+    <w:p>
+      <w:pPr>
+        <w:pStyle w:val="Lijstalinea"/>
+        <w:numPr>
+          <w:ilvl w:val="1"/>
+          <w:numId w:val="8"/>
+        </w:numPr>
+      </w:pPr>
+      <w:r>
+        <w:t>Green.</w:t>
+      </w:r>
+    </w:p>
+    <w:p>
+      <w:pPr>
+        <w:pStyle w:val="Lijstalinea"/>
+        <w:numPr>
+          <w:ilvl w:val="1"/>
+          <w:numId w:val="8"/>
+        </w:numPr>
+      </w:pPr>
+      <w:r>
+        <w:t>Purple.</w:t>
+      </w:r>
+    </w:p>
+    <w:p>
+      <w:pPr>
+        <w:pStyle w:val="Lijstalinea"/>
+        <w:numPr>
+          <w:ilvl w:val="0"/>
+          <w:numId w:val="12"/>
+        </w:numPr>
+      </w:pPr>
+      <w:r>
+        <w:t>Neutral colours:</w:t>
+      </w:r>
+    </w:p>
+    <w:p>
+      <w:pPr>
+        <w:pStyle w:val="Lijstalinea"/>
+        <w:numPr>
+          <w:ilvl w:val="1"/>
+          <w:numId w:val="8"/>
+        </w:numPr>
+      </w:pPr>
+      <w:r>
+        <w:t>Brown.</w:t>
+      </w:r>
+    </w:p>
+    <w:p>
+      <w:pPr>
+        <w:pStyle w:val="Lijstalinea"/>
+        <w:numPr>
+          <w:ilvl w:val="1"/>
+          <w:numId w:val="8"/>
+        </w:numPr>
+      </w:pPr>
+      <w:r>
+        <w:t>Gray.</w:t>
+      </w:r>
+    </w:p>
+    <w:p>
+      <w:pPr>
+        <w:pStyle w:val="Lijstalinea"/>
+        <w:numPr>
+          <w:ilvl w:val="1"/>
+          <w:numId w:val="8"/>
+        </w:numPr>
+      </w:pPr>
+      <w:r>
+        <w:t>White.</w:t>
+      </w:r>
+    </w:p>
+    <w:p>
+      <w:pPr>
+        <w:pStyle w:val="Lijstalinea"/>
+        <w:numPr>
+          <w:ilvl w:val="1"/>
+          <w:numId w:val="8"/>
+        </w:numPr>
+      </w:pPr>
+      <w:r>
+        <w:t>Black.</w:t>
+      </w:r>
+    </w:p>
+    <w:p>
+      <w:pPr>
+        <w:pStyle w:val="Lijstalinea"/>
+        <w:ind w:left="1440"/>
+      </w:pPr>
+    </w:p>
+    <w:p>
+      <w:pPr>
+        <w:pStyle w:val="Lijstalinea"/>
+        <w:numPr>
+          <w:ilvl w:val="0"/>
+          <w:numId w:val="13"/>
+        </w:numPr>
+      </w:pPr>
+      <w:r>
+        <w:t>The temperature you use can have a significant impact on your emotion response.</w:t>
+      </w:r>
+    </w:p>
+    <w:p>
+      <w:pPr>
+        <w:pStyle w:val="Lijstalinea"/>
+        <w:numPr>
+          <w:ilvl w:val="0"/>
+          <w:numId w:val="13"/>
+        </w:numPr>
+      </w:pPr>
+      <w:r>
+        <w:t xml:space="preserve"> </w:t>
+      </w:r>
+    </w:p>
+    <w:p/>
     <w:sectPr>
       <w:pgSz w:w="11906" w:h="16838"/>
       <w:pgMar w:top="1440" w:right="1440" w:bottom="1440" w:left="1440" w:header="708" w:footer="708" w:gutter="0"/>
@@ -804,6 +1049,1023 @@
     </w:lvl>
   </w:abstractNum>
   <w:abstractNum w:abstractNumId="1" w15:restartNumberingAfterBreak="0">
+    <w:nsid w:val="07050D06"/>
+    <w:multiLevelType w:val="hybridMultilevel"/>
+    <w:tmpl w:val="D8C8E908"/>
+    <w:lvl w:ilvl="0" w:tplc="2000000B">
+      <w:start w:val="1"/>
+      <w:numFmt w:val="bullet"/>
+      <w:lvlText w:val=""/>
+      <w:lvlJc w:val="left"/>
+      <w:pPr>
+        <w:ind w:left="720" w:hanging="360"/>
+      </w:pPr>
+      <w:rPr>
+        <w:rFonts w:ascii="Wingdings" w:hAnsi="Wingdings" w:hint="default"/>
+      </w:rPr>
+    </w:lvl>
+    <w:lvl w:ilvl="1" w:tplc="20000005">
+      <w:start w:val="1"/>
+      <w:numFmt w:val="bullet"/>
+      <w:lvlText w:val=""/>
+      <w:lvlJc w:val="left"/>
+      <w:pPr>
+        <w:ind w:left="1440" w:hanging="360"/>
+      </w:pPr>
+      <w:rPr>
+        <w:rFonts w:ascii="Wingdings" w:hAnsi="Wingdings" w:hint="default"/>
+      </w:rPr>
+    </w:lvl>
+    <w:lvl w:ilvl="2" w:tplc="20000005" w:tentative="1">
+      <w:start w:val="1"/>
+      <w:numFmt w:val="bullet"/>
+      <w:lvlText w:val=""/>
+      <w:lvlJc w:val="left"/>
+      <w:pPr>
+        <w:ind w:left="2160" w:hanging="360"/>
+      </w:pPr>
+      <w:rPr>
+        <w:rFonts w:ascii="Wingdings" w:hAnsi="Wingdings" w:hint="default"/>
+      </w:rPr>
+    </w:lvl>
+    <w:lvl w:ilvl="3" w:tplc="20000001" w:tentative="1">
+      <w:start w:val="1"/>
+      <w:numFmt w:val="bullet"/>
+      <w:lvlText w:val=""/>
+      <w:lvlJc w:val="left"/>
+      <w:pPr>
+        <w:ind w:left="2880" w:hanging="360"/>
+      </w:pPr>
+      <w:rPr>
+        <w:rFonts w:ascii="Symbol" w:hAnsi="Symbol" w:hint="default"/>
+      </w:rPr>
+    </w:lvl>
+    <w:lvl w:ilvl="4" w:tplc="20000003" w:tentative="1">
+      <w:start w:val="1"/>
+      <w:numFmt w:val="bullet"/>
+      <w:lvlText w:val="o"/>
+      <w:lvlJc w:val="left"/>
+      <w:pPr>
+        <w:ind w:left="3600" w:hanging="360"/>
+      </w:pPr>
+      <w:rPr>
+        <w:rFonts w:ascii="Courier New" w:hAnsi="Courier New" w:cs="Courier New" w:hint="default"/>
+      </w:rPr>
+    </w:lvl>
+    <w:lvl w:ilvl="5" w:tplc="20000005" w:tentative="1">
+      <w:start w:val="1"/>
+      <w:numFmt w:val="bullet"/>
+      <w:lvlText w:val=""/>
+      <w:lvlJc w:val="left"/>
+      <w:pPr>
+        <w:ind w:left="4320" w:hanging="360"/>
+      </w:pPr>
+      <w:rPr>
+        <w:rFonts w:ascii="Wingdings" w:hAnsi="Wingdings" w:hint="default"/>
+      </w:rPr>
+    </w:lvl>
+    <w:lvl w:ilvl="6" w:tplc="20000001" w:tentative="1">
+      <w:start w:val="1"/>
+      <w:numFmt w:val="bullet"/>
+      <w:lvlText w:val=""/>
+      <w:lvlJc w:val="left"/>
+      <w:pPr>
+        <w:ind w:left="5040" w:hanging="360"/>
+      </w:pPr>
+      <w:rPr>
+        <w:rFonts w:ascii="Symbol" w:hAnsi="Symbol" w:hint="default"/>
+      </w:rPr>
+    </w:lvl>
+    <w:lvl w:ilvl="7" w:tplc="20000003" w:tentative="1">
+      <w:start w:val="1"/>
+      <w:numFmt w:val="bullet"/>
+      <w:lvlText w:val="o"/>
+      <w:lvlJc w:val="left"/>
+      <w:pPr>
+        <w:ind w:left="5760" w:hanging="360"/>
+      </w:pPr>
+      <w:rPr>
+        <w:rFonts w:ascii="Courier New" w:hAnsi="Courier New" w:cs="Courier New" w:hint="default"/>
+      </w:rPr>
+    </w:lvl>
+    <w:lvl w:ilvl="8" w:tplc="20000005" w:tentative="1">
+      <w:start w:val="1"/>
+      <w:numFmt w:val="bullet"/>
+      <w:lvlText w:val=""/>
+      <w:lvlJc w:val="left"/>
+      <w:pPr>
+        <w:ind w:left="6480" w:hanging="360"/>
+      </w:pPr>
+      <w:rPr>
+        <w:rFonts w:ascii="Wingdings" w:hAnsi="Wingdings" w:hint="default"/>
+      </w:rPr>
+    </w:lvl>
+  </w:abstractNum>
+  <w:abstractNum w:abstractNumId="2" w15:restartNumberingAfterBreak="0">
+    <w:nsid w:val="07253A2D"/>
+    <w:multiLevelType w:val="hybridMultilevel"/>
+    <w:tmpl w:val="6D84CA48"/>
+    <w:lvl w:ilvl="0" w:tplc="20000003">
+      <w:start w:val="1"/>
+      <w:numFmt w:val="bullet"/>
+      <w:lvlText w:val="o"/>
+      <w:lvlJc w:val="left"/>
+      <w:pPr>
+        <w:ind w:left="720" w:hanging="360"/>
+      </w:pPr>
+      <w:rPr>
+        <w:rFonts w:ascii="Courier New" w:hAnsi="Courier New" w:cs="Courier New" w:hint="default"/>
+      </w:rPr>
+    </w:lvl>
+    <w:lvl w:ilvl="1" w:tplc="20000005">
+      <w:start w:val="1"/>
+      <w:numFmt w:val="bullet"/>
+      <w:lvlText w:val=""/>
+      <w:lvlJc w:val="left"/>
+      <w:pPr>
+        <w:ind w:left="1440" w:hanging="360"/>
+      </w:pPr>
+      <w:rPr>
+        <w:rFonts w:ascii="Wingdings" w:hAnsi="Wingdings" w:hint="default"/>
+      </w:rPr>
+    </w:lvl>
+    <w:lvl w:ilvl="2" w:tplc="20000005" w:tentative="1">
+      <w:start w:val="1"/>
+      <w:numFmt w:val="bullet"/>
+      <w:lvlText w:val=""/>
+      <w:lvlJc w:val="left"/>
+      <w:pPr>
+        <w:ind w:left="2160" w:hanging="360"/>
+      </w:pPr>
+      <w:rPr>
+        <w:rFonts w:ascii="Wingdings" w:hAnsi="Wingdings" w:hint="default"/>
+      </w:rPr>
+    </w:lvl>
+    <w:lvl w:ilvl="3" w:tplc="20000001" w:tentative="1">
+      <w:start w:val="1"/>
+      <w:numFmt w:val="bullet"/>
+      <w:lvlText w:val=""/>
+      <w:lvlJc w:val="left"/>
+      <w:pPr>
+        <w:ind w:left="2880" w:hanging="360"/>
+      </w:pPr>
+      <w:rPr>
+        <w:rFonts w:ascii="Symbol" w:hAnsi="Symbol" w:hint="default"/>
+      </w:rPr>
+    </w:lvl>
+    <w:lvl w:ilvl="4" w:tplc="20000003" w:tentative="1">
+      <w:start w:val="1"/>
+      <w:numFmt w:val="bullet"/>
+      <w:lvlText w:val="o"/>
+      <w:lvlJc w:val="left"/>
+      <w:pPr>
+        <w:ind w:left="3600" w:hanging="360"/>
+      </w:pPr>
+      <w:rPr>
+        <w:rFonts w:ascii="Courier New" w:hAnsi="Courier New" w:cs="Courier New" w:hint="default"/>
+      </w:rPr>
+    </w:lvl>
+    <w:lvl w:ilvl="5" w:tplc="20000005" w:tentative="1">
+      <w:start w:val="1"/>
+      <w:numFmt w:val="bullet"/>
+      <w:lvlText w:val=""/>
+      <w:lvlJc w:val="left"/>
+      <w:pPr>
+        <w:ind w:left="4320" w:hanging="360"/>
+      </w:pPr>
+      <w:rPr>
+        <w:rFonts w:ascii="Wingdings" w:hAnsi="Wingdings" w:hint="default"/>
+      </w:rPr>
+    </w:lvl>
+    <w:lvl w:ilvl="6" w:tplc="20000001" w:tentative="1">
+      <w:start w:val="1"/>
+      <w:numFmt w:val="bullet"/>
+      <w:lvlText w:val=""/>
+      <w:lvlJc w:val="left"/>
+      <w:pPr>
+        <w:ind w:left="5040" w:hanging="360"/>
+      </w:pPr>
+      <w:rPr>
+        <w:rFonts w:ascii="Symbol" w:hAnsi="Symbol" w:hint="default"/>
+      </w:rPr>
+    </w:lvl>
+    <w:lvl w:ilvl="7" w:tplc="20000003" w:tentative="1">
+      <w:start w:val="1"/>
+      <w:numFmt w:val="bullet"/>
+      <w:lvlText w:val="o"/>
+      <w:lvlJc w:val="left"/>
+      <w:pPr>
+        <w:ind w:left="5760" w:hanging="360"/>
+      </w:pPr>
+      <w:rPr>
+        <w:rFonts w:ascii="Courier New" w:hAnsi="Courier New" w:cs="Courier New" w:hint="default"/>
+      </w:rPr>
+    </w:lvl>
+    <w:lvl w:ilvl="8" w:tplc="20000005" w:tentative="1">
+      <w:start w:val="1"/>
+      <w:numFmt w:val="bullet"/>
+      <w:lvlText w:val=""/>
+      <w:lvlJc w:val="left"/>
+      <w:pPr>
+        <w:ind w:left="6480" w:hanging="360"/>
+      </w:pPr>
+      <w:rPr>
+        <w:rFonts w:ascii="Wingdings" w:hAnsi="Wingdings" w:hint="default"/>
+      </w:rPr>
+    </w:lvl>
+  </w:abstractNum>
+  <w:abstractNum w:abstractNumId="3" w15:restartNumberingAfterBreak="0">
+    <w:nsid w:val="0A994BBE"/>
+    <w:multiLevelType w:val="hybridMultilevel"/>
+    <w:tmpl w:val="00841496"/>
+    <w:lvl w:ilvl="0" w:tplc="2000000B">
+      <w:start w:val="1"/>
+      <w:numFmt w:val="bullet"/>
+      <w:lvlText w:val=""/>
+      <w:lvlJc w:val="left"/>
+      <w:pPr>
+        <w:ind w:left="720" w:hanging="360"/>
+      </w:pPr>
+      <w:rPr>
+        <w:rFonts w:ascii="Wingdings" w:hAnsi="Wingdings" w:hint="default"/>
+      </w:rPr>
+    </w:lvl>
+    <w:lvl w:ilvl="1" w:tplc="20000003" w:tentative="1">
+      <w:start w:val="1"/>
+      <w:numFmt w:val="bullet"/>
+      <w:lvlText w:val="o"/>
+      <w:lvlJc w:val="left"/>
+      <w:pPr>
+        <w:ind w:left="1440" w:hanging="360"/>
+      </w:pPr>
+      <w:rPr>
+        <w:rFonts w:ascii="Courier New" w:hAnsi="Courier New" w:cs="Courier New" w:hint="default"/>
+      </w:rPr>
+    </w:lvl>
+    <w:lvl w:ilvl="2" w:tplc="20000005" w:tentative="1">
+      <w:start w:val="1"/>
+      <w:numFmt w:val="bullet"/>
+      <w:lvlText w:val=""/>
+      <w:lvlJc w:val="left"/>
+      <w:pPr>
+        <w:ind w:left="2160" w:hanging="360"/>
+      </w:pPr>
+      <w:rPr>
+        <w:rFonts w:ascii="Wingdings" w:hAnsi="Wingdings" w:hint="default"/>
+      </w:rPr>
+    </w:lvl>
+    <w:lvl w:ilvl="3" w:tplc="20000001" w:tentative="1">
+      <w:start w:val="1"/>
+      <w:numFmt w:val="bullet"/>
+      <w:lvlText w:val=""/>
+      <w:lvlJc w:val="left"/>
+      <w:pPr>
+        <w:ind w:left="2880" w:hanging="360"/>
+      </w:pPr>
+      <w:rPr>
+        <w:rFonts w:ascii="Symbol" w:hAnsi="Symbol" w:hint="default"/>
+      </w:rPr>
+    </w:lvl>
+    <w:lvl w:ilvl="4" w:tplc="20000003" w:tentative="1">
+      <w:start w:val="1"/>
+      <w:numFmt w:val="bullet"/>
+      <w:lvlText w:val="o"/>
+      <w:lvlJc w:val="left"/>
+      <w:pPr>
+        <w:ind w:left="3600" w:hanging="360"/>
+      </w:pPr>
+      <w:rPr>
+        <w:rFonts w:ascii="Courier New" w:hAnsi="Courier New" w:cs="Courier New" w:hint="default"/>
+      </w:rPr>
+    </w:lvl>
+    <w:lvl w:ilvl="5" w:tplc="20000005" w:tentative="1">
+      <w:start w:val="1"/>
+      <w:numFmt w:val="bullet"/>
+      <w:lvlText w:val=""/>
+      <w:lvlJc w:val="left"/>
+      <w:pPr>
+        <w:ind w:left="4320" w:hanging="360"/>
+      </w:pPr>
+      <w:rPr>
+        <w:rFonts w:ascii="Wingdings" w:hAnsi="Wingdings" w:hint="default"/>
+      </w:rPr>
+    </w:lvl>
+    <w:lvl w:ilvl="6" w:tplc="20000001" w:tentative="1">
+      <w:start w:val="1"/>
+      <w:numFmt w:val="bullet"/>
+      <w:lvlText w:val=""/>
+      <w:lvlJc w:val="left"/>
+      <w:pPr>
+        <w:ind w:left="5040" w:hanging="360"/>
+      </w:pPr>
+      <w:rPr>
+        <w:rFonts w:ascii="Symbol" w:hAnsi="Symbol" w:hint="default"/>
+      </w:rPr>
+    </w:lvl>
+    <w:lvl w:ilvl="7" w:tplc="20000003" w:tentative="1">
+      <w:start w:val="1"/>
+      <w:numFmt w:val="bullet"/>
+      <w:lvlText w:val="o"/>
+      <w:lvlJc w:val="left"/>
+      <w:pPr>
+        <w:ind w:left="5760" w:hanging="360"/>
+      </w:pPr>
+      <w:rPr>
+        <w:rFonts w:ascii="Courier New" w:hAnsi="Courier New" w:cs="Courier New" w:hint="default"/>
+      </w:rPr>
+    </w:lvl>
+    <w:lvl w:ilvl="8" w:tplc="20000005" w:tentative="1">
+      <w:start w:val="1"/>
+      <w:numFmt w:val="bullet"/>
+      <w:lvlText w:val=""/>
+      <w:lvlJc w:val="left"/>
+      <w:pPr>
+        <w:ind w:left="6480" w:hanging="360"/>
+      </w:pPr>
+      <w:rPr>
+        <w:rFonts w:ascii="Wingdings" w:hAnsi="Wingdings" w:hint="default"/>
+      </w:rPr>
+    </w:lvl>
+  </w:abstractNum>
+  <w:abstractNum w:abstractNumId="4" w15:restartNumberingAfterBreak="0">
+    <w:nsid w:val="2F6E4869"/>
+    <w:multiLevelType w:val="hybridMultilevel"/>
+    <w:tmpl w:val="4F5030B8"/>
+    <w:lvl w:ilvl="0" w:tplc="20000001">
+      <w:start w:val="1"/>
+      <w:numFmt w:val="bullet"/>
+      <w:lvlText w:val=""/>
+      <w:lvlJc w:val="left"/>
+      <w:pPr>
+        <w:ind w:left="720" w:hanging="360"/>
+      </w:pPr>
+      <w:rPr>
+        <w:rFonts w:ascii="Symbol" w:hAnsi="Symbol" w:hint="default"/>
+      </w:rPr>
+    </w:lvl>
+    <w:lvl w:ilvl="1" w:tplc="20000003" w:tentative="1">
+      <w:start w:val="1"/>
+      <w:numFmt w:val="bullet"/>
+      <w:lvlText w:val="o"/>
+      <w:lvlJc w:val="left"/>
+      <w:pPr>
+        <w:ind w:left="1440" w:hanging="360"/>
+      </w:pPr>
+      <w:rPr>
+        <w:rFonts w:ascii="Courier New" w:hAnsi="Courier New" w:cs="Courier New" w:hint="default"/>
+      </w:rPr>
+    </w:lvl>
+    <w:lvl w:ilvl="2" w:tplc="20000005" w:tentative="1">
+      <w:start w:val="1"/>
+      <w:numFmt w:val="bullet"/>
+      <w:lvlText w:val=""/>
+      <w:lvlJc w:val="left"/>
+      <w:pPr>
+        <w:ind w:left="2160" w:hanging="360"/>
+      </w:pPr>
+      <w:rPr>
+        <w:rFonts w:ascii="Wingdings" w:hAnsi="Wingdings" w:hint="default"/>
+      </w:rPr>
+    </w:lvl>
+    <w:lvl w:ilvl="3" w:tplc="20000001" w:tentative="1">
+      <w:start w:val="1"/>
+      <w:numFmt w:val="bullet"/>
+      <w:lvlText w:val=""/>
+      <w:lvlJc w:val="left"/>
+      <w:pPr>
+        <w:ind w:left="2880" w:hanging="360"/>
+      </w:pPr>
+      <w:rPr>
+        <w:rFonts w:ascii="Symbol" w:hAnsi="Symbol" w:hint="default"/>
+      </w:rPr>
+    </w:lvl>
+    <w:lvl w:ilvl="4" w:tplc="20000003" w:tentative="1">
+      <w:start w:val="1"/>
+      <w:numFmt w:val="bullet"/>
+      <w:lvlText w:val="o"/>
+      <w:lvlJc w:val="left"/>
+      <w:pPr>
+        <w:ind w:left="3600" w:hanging="360"/>
+      </w:pPr>
+      <w:rPr>
+        <w:rFonts w:ascii="Courier New" w:hAnsi="Courier New" w:cs="Courier New" w:hint="default"/>
+      </w:rPr>
+    </w:lvl>
+    <w:lvl w:ilvl="5" w:tplc="20000005" w:tentative="1">
+      <w:start w:val="1"/>
+      <w:numFmt w:val="bullet"/>
+      <w:lvlText w:val=""/>
+      <w:lvlJc w:val="left"/>
+      <w:pPr>
+        <w:ind w:left="4320" w:hanging="360"/>
+      </w:pPr>
+      <w:rPr>
+        <w:rFonts w:ascii="Wingdings" w:hAnsi="Wingdings" w:hint="default"/>
+      </w:rPr>
+    </w:lvl>
+    <w:lvl w:ilvl="6" w:tplc="20000001" w:tentative="1">
+      <w:start w:val="1"/>
+      <w:numFmt w:val="bullet"/>
+      <w:lvlText w:val=""/>
+      <w:lvlJc w:val="left"/>
+      <w:pPr>
+        <w:ind w:left="5040" w:hanging="360"/>
+      </w:pPr>
+      <w:rPr>
+        <w:rFonts w:ascii="Symbol" w:hAnsi="Symbol" w:hint="default"/>
+      </w:rPr>
+    </w:lvl>
+    <w:lvl w:ilvl="7" w:tplc="20000003" w:tentative="1">
+      <w:start w:val="1"/>
+      <w:numFmt w:val="bullet"/>
+      <w:lvlText w:val="o"/>
+      <w:lvlJc w:val="left"/>
+      <w:pPr>
+        <w:ind w:left="5760" w:hanging="360"/>
+      </w:pPr>
+      <w:rPr>
+        <w:rFonts w:ascii="Courier New" w:hAnsi="Courier New" w:cs="Courier New" w:hint="default"/>
+      </w:rPr>
+    </w:lvl>
+    <w:lvl w:ilvl="8" w:tplc="20000005" w:tentative="1">
+      <w:start w:val="1"/>
+      <w:numFmt w:val="bullet"/>
+      <w:lvlText w:val=""/>
+      <w:lvlJc w:val="left"/>
+      <w:pPr>
+        <w:ind w:left="6480" w:hanging="360"/>
+      </w:pPr>
+      <w:rPr>
+        <w:rFonts w:ascii="Wingdings" w:hAnsi="Wingdings" w:hint="default"/>
+      </w:rPr>
+    </w:lvl>
+  </w:abstractNum>
+  <w:abstractNum w:abstractNumId="5" w15:restartNumberingAfterBreak="0">
+    <w:nsid w:val="315A0E33"/>
+    <w:multiLevelType w:val="hybridMultilevel"/>
+    <w:tmpl w:val="D9402BF2"/>
+    <w:lvl w:ilvl="0" w:tplc="20000003">
+      <w:start w:val="1"/>
+      <w:numFmt w:val="bullet"/>
+      <w:lvlText w:val="o"/>
+      <w:lvlJc w:val="left"/>
+      <w:pPr>
+        <w:ind w:left="720" w:hanging="360"/>
+      </w:pPr>
+      <w:rPr>
+        <w:rFonts w:ascii="Courier New" w:hAnsi="Courier New" w:cs="Courier New" w:hint="default"/>
+      </w:rPr>
+    </w:lvl>
+    <w:lvl w:ilvl="1" w:tplc="FFFFFFFF">
+      <w:start w:val="1"/>
+      <w:numFmt w:val="bullet"/>
+      <w:lvlText w:val=""/>
+      <w:lvlJc w:val="left"/>
+      <w:pPr>
+        <w:ind w:left="1440" w:hanging="360"/>
+      </w:pPr>
+      <w:rPr>
+        <w:rFonts w:ascii="Wingdings" w:hAnsi="Wingdings" w:hint="default"/>
+      </w:rPr>
+    </w:lvl>
+    <w:lvl w:ilvl="2" w:tplc="FFFFFFFF" w:tentative="1">
+      <w:start w:val="1"/>
+      <w:numFmt w:val="bullet"/>
+      <w:lvlText w:val=""/>
+      <w:lvlJc w:val="left"/>
+      <w:pPr>
+        <w:ind w:left="2160" w:hanging="360"/>
+      </w:pPr>
+      <w:rPr>
+        <w:rFonts w:ascii="Wingdings" w:hAnsi="Wingdings" w:hint="default"/>
+      </w:rPr>
+    </w:lvl>
+    <w:lvl w:ilvl="3" w:tplc="FFFFFFFF" w:tentative="1">
+      <w:start w:val="1"/>
+      <w:numFmt w:val="bullet"/>
+      <w:lvlText w:val=""/>
+      <w:lvlJc w:val="left"/>
+      <w:pPr>
+        <w:ind w:left="2880" w:hanging="360"/>
+      </w:pPr>
+      <w:rPr>
+        <w:rFonts w:ascii="Symbol" w:hAnsi="Symbol" w:hint="default"/>
+      </w:rPr>
+    </w:lvl>
+    <w:lvl w:ilvl="4" w:tplc="FFFFFFFF" w:tentative="1">
+      <w:start w:val="1"/>
+      <w:numFmt w:val="bullet"/>
+      <w:lvlText w:val="o"/>
+      <w:lvlJc w:val="left"/>
+      <w:pPr>
+        <w:ind w:left="3600" w:hanging="360"/>
+      </w:pPr>
+      <w:rPr>
+        <w:rFonts w:ascii="Courier New" w:hAnsi="Courier New" w:cs="Courier New" w:hint="default"/>
+      </w:rPr>
+    </w:lvl>
+    <w:lvl w:ilvl="5" w:tplc="FFFFFFFF" w:tentative="1">
+      <w:start w:val="1"/>
+      <w:numFmt w:val="bullet"/>
+      <w:lvlText w:val=""/>
+      <w:lvlJc w:val="left"/>
+      <w:pPr>
+        <w:ind w:left="4320" w:hanging="360"/>
+      </w:pPr>
+      <w:rPr>
+        <w:rFonts w:ascii="Wingdings" w:hAnsi="Wingdings" w:hint="default"/>
+      </w:rPr>
+    </w:lvl>
+    <w:lvl w:ilvl="6" w:tplc="FFFFFFFF" w:tentative="1">
+      <w:start w:val="1"/>
+      <w:numFmt w:val="bullet"/>
+      <w:lvlText w:val=""/>
+      <w:lvlJc w:val="left"/>
+      <w:pPr>
+        <w:ind w:left="5040" w:hanging="360"/>
+      </w:pPr>
+      <w:rPr>
+        <w:rFonts w:ascii="Symbol" w:hAnsi="Symbol" w:hint="default"/>
+      </w:rPr>
+    </w:lvl>
+    <w:lvl w:ilvl="7" w:tplc="FFFFFFFF" w:tentative="1">
+      <w:start w:val="1"/>
+      <w:numFmt w:val="bullet"/>
+      <w:lvlText w:val="o"/>
+      <w:lvlJc w:val="left"/>
+      <w:pPr>
+        <w:ind w:left="5760" w:hanging="360"/>
+      </w:pPr>
+      <w:rPr>
+        <w:rFonts w:ascii="Courier New" w:hAnsi="Courier New" w:cs="Courier New" w:hint="default"/>
+      </w:rPr>
+    </w:lvl>
+    <w:lvl w:ilvl="8" w:tplc="FFFFFFFF" w:tentative="1">
+      <w:start w:val="1"/>
+      <w:numFmt w:val="bullet"/>
+      <w:lvlText w:val=""/>
+      <w:lvlJc w:val="left"/>
+      <w:pPr>
+        <w:ind w:left="6480" w:hanging="360"/>
+      </w:pPr>
+      <w:rPr>
+        <w:rFonts w:ascii="Wingdings" w:hAnsi="Wingdings" w:hint="default"/>
+      </w:rPr>
+    </w:lvl>
+  </w:abstractNum>
+  <w:abstractNum w:abstractNumId="6" w15:restartNumberingAfterBreak="0">
+    <w:nsid w:val="34630186"/>
+    <w:multiLevelType w:val="hybridMultilevel"/>
+    <w:tmpl w:val="515C9216"/>
+    <w:lvl w:ilvl="0" w:tplc="20000005">
+      <w:start w:val="1"/>
+      <w:numFmt w:val="bullet"/>
+      <w:lvlText w:val=""/>
+      <w:lvlJc w:val="left"/>
+      <w:pPr>
+        <w:ind w:left="2160" w:hanging="360"/>
+      </w:pPr>
+      <w:rPr>
+        <w:rFonts w:ascii="Wingdings" w:hAnsi="Wingdings" w:hint="default"/>
+      </w:rPr>
+    </w:lvl>
+    <w:lvl w:ilvl="1" w:tplc="20000003" w:tentative="1">
+      <w:start w:val="1"/>
+      <w:numFmt w:val="bullet"/>
+      <w:lvlText w:val="o"/>
+      <w:lvlJc w:val="left"/>
+      <w:pPr>
+        <w:ind w:left="2880" w:hanging="360"/>
+      </w:pPr>
+      <w:rPr>
+        <w:rFonts w:ascii="Courier New" w:hAnsi="Courier New" w:cs="Courier New" w:hint="default"/>
+      </w:rPr>
+    </w:lvl>
+    <w:lvl w:ilvl="2" w:tplc="20000005" w:tentative="1">
+      <w:start w:val="1"/>
+      <w:numFmt w:val="bullet"/>
+      <w:lvlText w:val=""/>
+      <w:lvlJc w:val="left"/>
+      <w:pPr>
+        <w:ind w:left="3600" w:hanging="360"/>
+      </w:pPr>
+      <w:rPr>
+        <w:rFonts w:ascii="Wingdings" w:hAnsi="Wingdings" w:hint="default"/>
+      </w:rPr>
+    </w:lvl>
+    <w:lvl w:ilvl="3" w:tplc="20000001" w:tentative="1">
+      <w:start w:val="1"/>
+      <w:numFmt w:val="bullet"/>
+      <w:lvlText w:val=""/>
+      <w:lvlJc w:val="left"/>
+      <w:pPr>
+        <w:ind w:left="4320" w:hanging="360"/>
+      </w:pPr>
+      <w:rPr>
+        <w:rFonts w:ascii="Symbol" w:hAnsi="Symbol" w:hint="default"/>
+      </w:rPr>
+    </w:lvl>
+    <w:lvl w:ilvl="4" w:tplc="20000003" w:tentative="1">
+      <w:start w:val="1"/>
+      <w:numFmt w:val="bullet"/>
+      <w:lvlText w:val="o"/>
+      <w:lvlJc w:val="left"/>
+      <w:pPr>
+        <w:ind w:left="5040" w:hanging="360"/>
+      </w:pPr>
+      <w:rPr>
+        <w:rFonts w:ascii="Courier New" w:hAnsi="Courier New" w:cs="Courier New" w:hint="default"/>
+      </w:rPr>
+    </w:lvl>
+    <w:lvl w:ilvl="5" w:tplc="20000005" w:tentative="1">
+      <w:start w:val="1"/>
+      <w:numFmt w:val="bullet"/>
+      <w:lvlText w:val=""/>
+      <w:lvlJc w:val="left"/>
+      <w:pPr>
+        <w:ind w:left="5760" w:hanging="360"/>
+      </w:pPr>
+      <w:rPr>
+        <w:rFonts w:ascii="Wingdings" w:hAnsi="Wingdings" w:hint="default"/>
+      </w:rPr>
+    </w:lvl>
+    <w:lvl w:ilvl="6" w:tplc="20000001" w:tentative="1">
+      <w:start w:val="1"/>
+      <w:numFmt w:val="bullet"/>
+      <w:lvlText w:val=""/>
+      <w:lvlJc w:val="left"/>
+      <w:pPr>
+        <w:ind w:left="6480" w:hanging="360"/>
+      </w:pPr>
+      <w:rPr>
+        <w:rFonts w:ascii="Symbol" w:hAnsi="Symbol" w:hint="default"/>
+      </w:rPr>
+    </w:lvl>
+    <w:lvl w:ilvl="7" w:tplc="20000003" w:tentative="1">
+      <w:start w:val="1"/>
+      <w:numFmt w:val="bullet"/>
+      <w:lvlText w:val="o"/>
+      <w:lvlJc w:val="left"/>
+      <w:pPr>
+        <w:ind w:left="7200" w:hanging="360"/>
+      </w:pPr>
+      <w:rPr>
+        <w:rFonts w:ascii="Courier New" w:hAnsi="Courier New" w:cs="Courier New" w:hint="default"/>
+      </w:rPr>
+    </w:lvl>
+    <w:lvl w:ilvl="8" w:tplc="20000005" w:tentative="1">
+      <w:start w:val="1"/>
+      <w:numFmt w:val="bullet"/>
+      <w:lvlText w:val=""/>
+      <w:lvlJc w:val="left"/>
+      <w:pPr>
+        <w:ind w:left="7920" w:hanging="360"/>
+      </w:pPr>
+      <w:rPr>
+        <w:rFonts w:ascii="Wingdings" w:hAnsi="Wingdings" w:hint="default"/>
+      </w:rPr>
+    </w:lvl>
+  </w:abstractNum>
+  <w:abstractNum w:abstractNumId="7" w15:restartNumberingAfterBreak="0">
+    <w:nsid w:val="4BDC7185"/>
+    <w:multiLevelType w:val="hybridMultilevel"/>
+    <w:tmpl w:val="8786BA10"/>
+    <w:lvl w:ilvl="0" w:tplc="20000003">
+      <w:start w:val="1"/>
+      <w:numFmt w:val="bullet"/>
+      <w:lvlText w:val="o"/>
+      <w:lvlJc w:val="left"/>
+      <w:pPr>
+        <w:ind w:left="1440" w:hanging="360"/>
+      </w:pPr>
+      <w:rPr>
+        <w:rFonts w:ascii="Courier New" w:hAnsi="Courier New" w:cs="Courier New" w:hint="default"/>
+      </w:rPr>
+    </w:lvl>
+    <w:lvl w:ilvl="1" w:tplc="20000003" w:tentative="1">
+      <w:start w:val="1"/>
+      <w:numFmt w:val="bullet"/>
+      <w:lvlText w:val="o"/>
+      <w:lvlJc w:val="left"/>
+      <w:pPr>
+        <w:ind w:left="2160" w:hanging="360"/>
+      </w:pPr>
+      <w:rPr>
+        <w:rFonts w:ascii="Courier New" w:hAnsi="Courier New" w:cs="Courier New" w:hint="default"/>
+      </w:rPr>
+    </w:lvl>
+    <w:lvl w:ilvl="2" w:tplc="20000005" w:tentative="1">
+      <w:start w:val="1"/>
+      <w:numFmt w:val="bullet"/>
+      <w:lvlText w:val=""/>
+      <w:lvlJc w:val="left"/>
+      <w:pPr>
+        <w:ind w:left="2880" w:hanging="360"/>
+      </w:pPr>
+      <w:rPr>
+        <w:rFonts w:ascii="Wingdings" w:hAnsi="Wingdings" w:hint="default"/>
+      </w:rPr>
+    </w:lvl>
+    <w:lvl w:ilvl="3" w:tplc="20000001" w:tentative="1">
+      <w:start w:val="1"/>
+      <w:numFmt w:val="bullet"/>
+      <w:lvlText w:val=""/>
+      <w:lvlJc w:val="left"/>
+      <w:pPr>
+        <w:ind w:left="3600" w:hanging="360"/>
+      </w:pPr>
+      <w:rPr>
+        <w:rFonts w:ascii="Symbol" w:hAnsi="Symbol" w:hint="default"/>
+      </w:rPr>
+    </w:lvl>
+    <w:lvl w:ilvl="4" w:tplc="20000003" w:tentative="1">
+      <w:start w:val="1"/>
+      <w:numFmt w:val="bullet"/>
+      <w:lvlText w:val="o"/>
+      <w:lvlJc w:val="left"/>
+      <w:pPr>
+        <w:ind w:left="4320" w:hanging="360"/>
+      </w:pPr>
+      <w:rPr>
+        <w:rFonts w:ascii="Courier New" w:hAnsi="Courier New" w:cs="Courier New" w:hint="default"/>
+      </w:rPr>
+    </w:lvl>
+    <w:lvl w:ilvl="5" w:tplc="20000005" w:tentative="1">
+      <w:start w:val="1"/>
+      <w:numFmt w:val="bullet"/>
+      <w:lvlText w:val=""/>
+      <w:lvlJc w:val="left"/>
+      <w:pPr>
+        <w:ind w:left="5040" w:hanging="360"/>
+      </w:pPr>
+      <w:rPr>
+        <w:rFonts w:ascii="Wingdings" w:hAnsi="Wingdings" w:hint="default"/>
+      </w:rPr>
+    </w:lvl>
+    <w:lvl w:ilvl="6" w:tplc="20000001" w:tentative="1">
+      <w:start w:val="1"/>
+      <w:numFmt w:val="bullet"/>
+      <w:lvlText w:val=""/>
+      <w:lvlJc w:val="left"/>
+      <w:pPr>
+        <w:ind w:left="5760" w:hanging="360"/>
+      </w:pPr>
+      <w:rPr>
+        <w:rFonts w:ascii="Symbol" w:hAnsi="Symbol" w:hint="default"/>
+      </w:rPr>
+    </w:lvl>
+    <w:lvl w:ilvl="7" w:tplc="20000003" w:tentative="1">
+      <w:start w:val="1"/>
+      <w:numFmt w:val="bullet"/>
+      <w:lvlText w:val="o"/>
+      <w:lvlJc w:val="left"/>
+      <w:pPr>
+        <w:ind w:left="6480" w:hanging="360"/>
+      </w:pPr>
+      <w:rPr>
+        <w:rFonts w:ascii="Courier New" w:hAnsi="Courier New" w:cs="Courier New" w:hint="default"/>
+      </w:rPr>
+    </w:lvl>
+    <w:lvl w:ilvl="8" w:tplc="20000005" w:tentative="1">
+      <w:start w:val="1"/>
+      <w:numFmt w:val="bullet"/>
+      <w:lvlText w:val=""/>
+      <w:lvlJc w:val="left"/>
+      <w:pPr>
+        <w:ind w:left="7200" w:hanging="360"/>
+      </w:pPr>
+      <w:rPr>
+        <w:rFonts w:ascii="Wingdings" w:hAnsi="Wingdings" w:hint="default"/>
+      </w:rPr>
+    </w:lvl>
+  </w:abstractNum>
+  <w:abstractNum w:abstractNumId="8" w15:restartNumberingAfterBreak="0">
+    <w:nsid w:val="4EE43F50"/>
+    <w:multiLevelType w:val="hybridMultilevel"/>
+    <w:tmpl w:val="D7F465A6"/>
+    <w:lvl w:ilvl="0" w:tplc="2000000B">
+      <w:start w:val="1"/>
+      <w:numFmt w:val="bullet"/>
+      <w:lvlText w:val=""/>
+      <w:lvlJc w:val="left"/>
+      <w:pPr>
+        <w:ind w:left="720" w:hanging="360"/>
+      </w:pPr>
+      <w:rPr>
+        <w:rFonts w:ascii="Wingdings" w:hAnsi="Wingdings" w:hint="default"/>
+      </w:rPr>
+    </w:lvl>
+    <w:lvl w:ilvl="1" w:tplc="FFFFFFFF">
+      <w:start w:val="1"/>
+      <w:numFmt w:val="bullet"/>
+      <w:lvlText w:val=""/>
+      <w:lvlJc w:val="left"/>
+      <w:pPr>
+        <w:ind w:left="1440" w:hanging="360"/>
+      </w:pPr>
+      <w:rPr>
+        <w:rFonts w:ascii="Wingdings" w:hAnsi="Wingdings" w:hint="default"/>
+      </w:rPr>
+    </w:lvl>
+    <w:lvl w:ilvl="2" w:tplc="FFFFFFFF" w:tentative="1">
+      <w:start w:val="1"/>
+      <w:numFmt w:val="bullet"/>
+      <w:lvlText w:val=""/>
+      <w:lvlJc w:val="left"/>
+      <w:pPr>
+        <w:ind w:left="2160" w:hanging="360"/>
+      </w:pPr>
+      <w:rPr>
+        <w:rFonts w:ascii="Wingdings" w:hAnsi="Wingdings" w:hint="default"/>
+      </w:rPr>
+    </w:lvl>
+    <w:lvl w:ilvl="3" w:tplc="FFFFFFFF" w:tentative="1">
+      <w:start w:val="1"/>
+      <w:numFmt w:val="bullet"/>
+      <w:lvlText w:val=""/>
+      <w:lvlJc w:val="left"/>
+      <w:pPr>
+        <w:ind w:left="2880" w:hanging="360"/>
+      </w:pPr>
+      <w:rPr>
+        <w:rFonts w:ascii="Symbol" w:hAnsi="Symbol" w:hint="default"/>
+      </w:rPr>
+    </w:lvl>
+    <w:lvl w:ilvl="4" w:tplc="FFFFFFFF" w:tentative="1">
+      <w:start w:val="1"/>
+      <w:numFmt w:val="bullet"/>
+      <w:lvlText w:val="o"/>
+      <w:lvlJc w:val="left"/>
+      <w:pPr>
+        <w:ind w:left="3600" w:hanging="360"/>
+      </w:pPr>
+      <w:rPr>
+        <w:rFonts w:ascii="Courier New" w:hAnsi="Courier New" w:cs="Courier New" w:hint="default"/>
+      </w:rPr>
+    </w:lvl>
+    <w:lvl w:ilvl="5" w:tplc="FFFFFFFF" w:tentative="1">
+      <w:start w:val="1"/>
+      <w:numFmt w:val="bullet"/>
+      <w:lvlText w:val=""/>
+      <w:lvlJc w:val="left"/>
+      <w:pPr>
+        <w:ind w:left="4320" w:hanging="360"/>
+      </w:pPr>
+      <w:rPr>
+        <w:rFonts w:ascii="Wingdings" w:hAnsi="Wingdings" w:hint="default"/>
+      </w:rPr>
+    </w:lvl>
+    <w:lvl w:ilvl="6" w:tplc="FFFFFFFF" w:tentative="1">
+      <w:start w:val="1"/>
+      <w:numFmt w:val="bullet"/>
+      <w:lvlText w:val=""/>
+      <w:lvlJc w:val="left"/>
+      <w:pPr>
+        <w:ind w:left="5040" w:hanging="360"/>
+      </w:pPr>
+      <w:rPr>
+        <w:rFonts w:ascii="Symbol" w:hAnsi="Symbol" w:hint="default"/>
+      </w:rPr>
+    </w:lvl>
+    <w:lvl w:ilvl="7" w:tplc="FFFFFFFF" w:tentative="1">
+      <w:start w:val="1"/>
+      <w:numFmt w:val="bullet"/>
+      <w:lvlText w:val="o"/>
+      <w:lvlJc w:val="left"/>
+      <w:pPr>
+        <w:ind w:left="5760" w:hanging="360"/>
+      </w:pPr>
+      <w:rPr>
+        <w:rFonts w:ascii="Courier New" w:hAnsi="Courier New" w:cs="Courier New" w:hint="default"/>
+      </w:rPr>
+    </w:lvl>
+    <w:lvl w:ilvl="8" w:tplc="FFFFFFFF" w:tentative="1">
+      <w:start w:val="1"/>
+      <w:numFmt w:val="bullet"/>
+      <w:lvlText w:val=""/>
+      <w:lvlJc w:val="left"/>
+      <w:pPr>
+        <w:ind w:left="6480" w:hanging="360"/>
+      </w:pPr>
+      <w:rPr>
+        <w:rFonts w:ascii="Wingdings" w:hAnsi="Wingdings" w:hint="default"/>
+      </w:rPr>
+    </w:lvl>
+  </w:abstractNum>
+  <w:abstractNum w:abstractNumId="9" w15:restartNumberingAfterBreak="0">
+    <w:nsid w:val="51EF73EC"/>
+    <w:multiLevelType w:val="hybridMultilevel"/>
+    <w:tmpl w:val="E85E1204"/>
+    <w:lvl w:ilvl="0" w:tplc="20000003">
+      <w:start w:val="1"/>
+      <w:numFmt w:val="bullet"/>
+      <w:lvlText w:val="o"/>
+      <w:lvlJc w:val="left"/>
+      <w:pPr>
+        <w:ind w:left="720" w:hanging="360"/>
+      </w:pPr>
+      <w:rPr>
+        <w:rFonts w:ascii="Courier New" w:hAnsi="Courier New" w:cs="Courier New" w:hint="default"/>
+      </w:rPr>
+    </w:lvl>
+    <w:lvl w:ilvl="1" w:tplc="FFFFFFFF">
+      <w:start w:val="1"/>
+      <w:numFmt w:val="bullet"/>
+      <w:lvlText w:val=""/>
+      <w:lvlJc w:val="left"/>
+      <w:pPr>
+        <w:ind w:left="1440" w:hanging="360"/>
+      </w:pPr>
+      <w:rPr>
+        <w:rFonts w:ascii="Wingdings" w:hAnsi="Wingdings" w:hint="default"/>
+      </w:rPr>
+    </w:lvl>
+    <w:lvl w:ilvl="2" w:tplc="FFFFFFFF" w:tentative="1">
+      <w:start w:val="1"/>
+      <w:numFmt w:val="bullet"/>
+      <w:lvlText w:val=""/>
+      <w:lvlJc w:val="left"/>
+      <w:pPr>
+        <w:ind w:left="2160" w:hanging="360"/>
+      </w:pPr>
+      <w:rPr>
+        <w:rFonts w:ascii="Wingdings" w:hAnsi="Wingdings" w:hint="default"/>
+      </w:rPr>
+    </w:lvl>
+    <w:lvl w:ilvl="3" w:tplc="FFFFFFFF" w:tentative="1">
+      <w:start w:val="1"/>
+      <w:numFmt w:val="bullet"/>
+      <w:lvlText w:val=""/>
+      <w:lvlJc w:val="left"/>
+      <w:pPr>
+        <w:ind w:left="2880" w:hanging="360"/>
+      </w:pPr>
+      <w:rPr>
+        <w:rFonts w:ascii="Symbol" w:hAnsi="Symbol" w:hint="default"/>
+      </w:rPr>
+    </w:lvl>
+    <w:lvl w:ilvl="4" w:tplc="FFFFFFFF" w:tentative="1">
+      <w:start w:val="1"/>
+      <w:numFmt w:val="bullet"/>
+      <w:lvlText w:val="o"/>
+      <w:lvlJc w:val="left"/>
+      <w:pPr>
+        <w:ind w:left="3600" w:hanging="360"/>
+      </w:pPr>
+      <w:rPr>
+        <w:rFonts w:ascii="Courier New" w:hAnsi="Courier New" w:cs="Courier New" w:hint="default"/>
+      </w:rPr>
+    </w:lvl>
+    <w:lvl w:ilvl="5" w:tplc="FFFFFFFF" w:tentative="1">
+      <w:start w:val="1"/>
+      <w:numFmt w:val="bullet"/>
+      <w:lvlText w:val=""/>
+      <w:lvlJc w:val="left"/>
+      <w:pPr>
+        <w:ind w:left="4320" w:hanging="360"/>
+      </w:pPr>
+      <w:rPr>
+        <w:rFonts w:ascii="Wingdings" w:hAnsi="Wingdings" w:hint="default"/>
+      </w:rPr>
+    </w:lvl>
+    <w:lvl w:ilvl="6" w:tplc="FFFFFFFF" w:tentative="1">
+      <w:start w:val="1"/>
+      <w:numFmt w:val="bullet"/>
+      <w:lvlText w:val=""/>
+      <w:lvlJc w:val="left"/>
+      <w:pPr>
+        <w:ind w:left="5040" w:hanging="360"/>
+      </w:pPr>
+      <w:rPr>
+        <w:rFonts w:ascii="Symbol" w:hAnsi="Symbol" w:hint="default"/>
+      </w:rPr>
+    </w:lvl>
+    <w:lvl w:ilvl="7" w:tplc="FFFFFFFF" w:tentative="1">
+      <w:start w:val="1"/>
+      <w:numFmt w:val="bullet"/>
+      <w:lvlText w:val="o"/>
+      <w:lvlJc w:val="left"/>
+      <w:pPr>
+        <w:ind w:left="5760" w:hanging="360"/>
+      </w:pPr>
+      <w:rPr>
+        <w:rFonts w:ascii="Courier New" w:hAnsi="Courier New" w:cs="Courier New" w:hint="default"/>
+      </w:rPr>
+    </w:lvl>
+    <w:lvl w:ilvl="8" w:tplc="FFFFFFFF" w:tentative="1">
+      <w:start w:val="1"/>
+      <w:numFmt w:val="bullet"/>
+      <w:lvlText w:val=""/>
+      <w:lvlJc w:val="left"/>
+      <w:pPr>
+        <w:ind w:left="6480" w:hanging="360"/>
+      </w:pPr>
+      <w:rPr>
+        <w:rFonts w:ascii="Wingdings" w:hAnsi="Wingdings" w:hint="default"/>
+      </w:rPr>
+    </w:lvl>
+  </w:abstractNum>
+  <w:abstractNum w:abstractNumId="10" w15:restartNumberingAfterBreak="0">
     <w:nsid w:val="551A1CF1"/>
     <w:multiLevelType w:val="multilevel"/>
     <w:tmpl w:val="20000021"/>
@@ -916,7 +2178,7 @@
       </w:rPr>
     </w:lvl>
   </w:abstractNum>
-  <w:abstractNum w:abstractNumId="2" w15:restartNumberingAfterBreak="0">
+  <w:abstractNum w:abstractNumId="11" w15:restartNumberingAfterBreak="0">
     <w:nsid w:val="58DC2E77"/>
     <w:multiLevelType w:val="multilevel"/>
     <w:tmpl w:val="30AEF9EC"/>
@@ -1029,7 +2291,7 @@
       </w:rPr>
     </w:lvl>
   </w:abstractNum>
-  <w:abstractNum w:abstractNumId="3" w15:restartNumberingAfterBreak="0">
+  <w:abstractNum w:abstractNumId="12" w15:restartNumberingAfterBreak="0">
     <w:nsid w:val="5A360276"/>
     <w:multiLevelType w:val="hybridMultilevel"/>
     <w:tmpl w:val="19981F86"/>
@@ -1143,16 +2405,43 @@
     </w:lvl>
   </w:abstractNum>
   <w:num w:numId="1" w16cid:durableId="862673284">
-    <w:abstractNumId w:val="3"/>
+    <w:abstractNumId w:val="12"/>
   </w:num>
   <w:num w:numId="2" w16cid:durableId="808396802">
     <w:abstractNumId w:val="0"/>
   </w:num>
   <w:num w:numId="3" w16cid:durableId="919632265">
+    <w:abstractNumId w:val="10"/>
+  </w:num>
+  <w:num w:numId="4" w16cid:durableId="1012758392">
+    <w:abstractNumId w:val="11"/>
+  </w:num>
+  <w:num w:numId="5" w16cid:durableId="62266443">
+    <w:abstractNumId w:val="4"/>
+  </w:num>
+  <w:num w:numId="6" w16cid:durableId="2132430394">
+    <w:abstractNumId w:val="7"/>
+  </w:num>
+  <w:num w:numId="7" w16cid:durableId="1092245229">
     <w:abstractNumId w:val="1"/>
   </w:num>
-  <w:num w:numId="4" w16cid:durableId="1012758392">
+  <w:num w:numId="8" w16cid:durableId="1444764728">
     <w:abstractNumId w:val="2"/>
+  </w:num>
+  <w:num w:numId="9" w16cid:durableId="1952930329">
+    <w:abstractNumId w:val="6"/>
+  </w:num>
+  <w:num w:numId="10" w16cid:durableId="1894804686">
+    <w:abstractNumId w:val="9"/>
+  </w:num>
+  <w:num w:numId="11" w16cid:durableId="281156275">
+    <w:abstractNumId w:val="8"/>
+  </w:num>
+  <w:num w:numId="12" w16cid:durableId="897012271">
+    <w:abstractNumId w:val="3"/>
+  </w:num>
+  <w:num w:numId="13" w16cid:durableId="1569993476">
+    <w:abstractNumId w:val="5"/>
   </w:num>
 </w:numbering>
 </file>

</xml_diff>

<commit_message>
wat dan ook er veranderd is
</commit_message>
<xml_diff>
--- a/notes/Typography.docx
+++ b/notes/Typography.docx
@@ -4,18 +4,10 @@
   <w:body>
     <w:p>
       <w:pPr>
-        <w:pStyle w:val="Kop1"/>
+        <w:pStyle w:val="Titel"/>
         <w:jc w:val="center"/>
-        <w:rPr>
-          <w:b/>
-          <w:bCs/>
-        </w:rPr>
-      </w:pPr>
-      <w:r>
-        <w:rPr>
-          <w:b/>
-          <w:bCs/>
-        </w:rPr>
+      </w:pPr>
+      <w:r>
         <w:t>TYPOGRAPHY NOTES</w:t>
       </w:r>
     </w:p>
@@ -679,18 +671,10 @@
     </w:p>
     <w:p>
       <w:pPr>
-        <w:pStyle w:val="Kop1"/>
+        <w:pStyle w:val="Titel"/>
         <w:jc w:val="center"/>
-        <w:rPr>
-          <w:b/>
-          <w:bCs/>
-        </w:rPr>
-      </w:pPr>
-      <w:r>
-        <w:rPr>
-          <w:b/>
-          <w:bCs/>
-        </w:rPr>
+      </w:pPr>
+      <w:r>
         <w:lastRenderedPageBreak/>
         <w:t>COLOUR THEORY</w:t>
       </w:r>
@@ -912,14 +896,31 @@
     </w:p>
     <w:p>
       <w:pPr>
-        <w:pStyle w:val="Lijstalinea"/>
-        <w:numPr>
-          <w:ilvl w:val="0"/>
-          <w:numId w:val="13"/>
-        </w:numPr>
-      </w:pPr>
-      <w:r>
-        <w:t xml:space="preserve"> </w:t>
+        <w:pStyle w:val="Titel"/>
+      </w:pPr>
+      <w:r>
+        <w:rPr>
+          <w:rStyle w:val="Kop1Char"/>
+          <w:color w:val="auto"/>
+          <w:sz w:val="56"/>
+          <w:szCs w:val="56"/>
+        </w:rPr>
+        <w:br/>
+      </w:r>
+      <w:r>
+        <w:br/>
+      </w:r>
+      <w:r>
+        <w:br/>
+      </w:r>
+      <w:r>
+        <w:br/>
+      </w:r>
+      <w:r>
+        <w:br/>
+      </w:r>
+      <w:r>
+        <w:br/>
       </w:r>
     </w:p>
     <w:p/>
@@ -3049,7 +3050,6 @@
   <w:style w:type="character" w:default="1" w:styleId="Standaardalinea-lettertype">
     <w:name w:val="Default Paragraph Font"/>
     <w:uiPriority w:val="1"/>
-    <w:semiHidden/>
     <w:unhideWhenUsed/>
   </w:style>
   <w:style w:type="table" w:default="1" w:styleId="Standaardtabel">
@@ -3363,6 +3363,15 @@
       <w:spacing w:val="5"/>
     </w:rPr>
   </w:style>
+  <w:style w:type="paragraph" w:styleId="Geenafstand">
+    <w:name w:val="No Spacing"/>
+    <w:uiPriority w:val="1"/>
+    <w:qFormat/>
+    <w:rsid w:val="00956040"/>
+    <w:pPr>
+      <w:spacing w:after="0" w:line="240" w:lineRule="auto"/>
+    </w:pPr>
+  </w:style>
 </w:styles>
 </file>
 

</xml_diff>